<commit_message>
Modified the Proposal Documentation
</commit_message>
<xml_diff>
--- a/Documentation/Project_Proposal.docx
+++ b/Documentation/Project_Proposal.docx
@@ -68,7 +68,7 @@
                     <pic:cNvPicPr/>
                   </pic:nvPicPr>
                   <pic:blipFill>
-                    <a:blip r:embed="rId4">
+                    <a:blip r:embed="rId5">
                       <a:extLst>
                         <a:ext uri="{28A0092B-C50C-407E-A947-70E740481C1C}">
                           <a14:useLocalDpi xmlns:a14="http://schemas.microsoft.com/office/drawing/2010/main" val="0"/>
@@ -315,7 +315,6 @@
           <w:szCs w:val="28"/>
         </w:rPr>
       </w:pPr>
-      <w:bookmarkStart w:id="0" w:name="_GoBack"/>
       <w:proofErr w:type="spellStart"/>
       <w:r>
         <w:rPr>
@@ -348,7 +347,6 @@
         <w:t xml:space="preserve"> (26)</w:t>
       </w:r>
     </w:p>
-    <w:bookmarkEnd w:id="0"/>
     <w:p>
       <w:pPr>
         <w:spacing w:after="0"/>
@@ -387,23 +385,2143 @@
     </w:p>
     <w:p>
       <w:pPr>
-        <w:spacing w:after="0"/>
-        <w:jc w:val="center"/>
-        <w:rPr>
-          <w:rFonts w:ascii="Times New Roman" w:hAnsi="Times New Roman" w:cs="Times New Roman"/>
+        <w:pStyle w:val="ListParagraph"/>
+        <w:numPr>
+          <w:ilvl w:val="0"/>
+          <w:numId w:val="1"/>
+        </w:numPr>
+        <w:spacing w:after="0"/>
+        <w:ind w:left="576" w:hanging="576"/>
+        <w:jc w:val="both"/>
+        <w:rPr>
+          <w:rFonts w:ascii="Times New Roman" w:hAnsi="Times New Roman" w:cs="Times New Roman"/>
+        </w:rPr>
+      </w:pPr>
+      <w:r>
+        <w:rPr>
+          <w:rFonts w:ascii="Times New Roman" w:hAnsi="Times New Roman" w:cs="Times New Roman"/>
+          <w:b/>
           <w:sz w:val="28"/>
           <w:szCs w:val="28"/>
+        </w:rPr>
+        <w:t>Introduction:</w:t>
+      </w:r>
+      <w:r>
+        <w:rPr>
+          <w:rFonts w:ascii="Times New Roman" w:hAnsi="Times New Roman" w:cs="Times New Roman"/>
+          <w:b/>
+          <w:sz w:val="28"/>
+          <w:szCs w:val="28"/>
+        </w:rPr>
+        <w:br/>
+      </w:r>
+      <w:r>
+        <w:rPr>
+          <w:rFonts w:ascii="Times New Roman" w:hAnsi="Times New Roman" w:cs="Times New Roman"/>
+          <w:sz w:val="24"/>
+        </w:rPr>
+        <w:tab/>
+      </w:r>
+      <w:r>
+        <w:rPr>
+          <w:rFonts w:ascii="Times New Roman" w:hAnsi="Times New Roman" w:cs="Times New Roman"/>
+          <w:sz w:val="24"/>
+        </w:rPr>
+        <w:tab/>
+      </w:r>
+      <w:r>
+        <w:rPr>
+          <w:rFonts w:ascii="Times New Roman" w:hAnsi="Times New Roman" w:cs="Times New Roman"/>
+          <w:sz w:val="24"/>
+        </w:rPr>
+        <w:t xml:space="preserve">In this document, we intend to provide our proposal for the project for </w:t>
+      </w:r>
+      <w:r>
+        <w:rPr>
+          <w:rFonts w:ascii="Times New Roman" w:hAnsi="Times New Roman" w:cs="Times New Roman"/>
+          <w:sz w:val="24"/>
+        </w:rPr>
+        <w:t>the partial fulfillment of the course</w:t>
+      </w:r>
+      <w:r>
+        <w:rPr>
+          <w:rFonts w:ascii="Times New Roman" w:hAnsi="Times New Roman" w:cs="Times New Roman"/>
+          <w:sz w:val="24"/>
+        </w:rPr>
+        <w:t xml:space="preserve"> </w:t>
+      </w:r>
+      <w:r>
+        <w:rPr>
+          <w:rFonts w:ascii="Times New Roman" w:hAnsi="Times New Roman" w:cs="Times New Roman"/>
+          <w:color w:val="000000"/>
+          <w:sz w:val="24"/>
+          <w:shd w:val="clear" w:color="auto" w:fill="FFFFFF"/>
+        </w:rPr>
+        <w:t>CS</w:t>
+      </w:r>
+      <w:r>
+        <w:rPr>
+          <w:rFonts w:ascii="Times New Roman" w:hAnsi="Times New Roman" w:cs="Times New Roman"/>
+          <w:color w:val="000000"/>
+          <w:sz w:val="24"/>
+          <w:shd w:val="clear" w:color="auto" w:fill="FFFFFF"/>
+        </w:rPr>
+        <w:t>5542 Big Data Analytics and applications. In this proposal, we also discussed our goals and objectives for the application named “Envisager” and what motivated us for choosing this application. We aim to incorporate some added features to make this application notable.</w:t>
+      </w:r>
+    </w:p>
+    <w:p>
+      <w:pPr>
+        <w:pStyle w:val="ListParagraph"/>
+        <w:spacing w:after="0"/>
+        <w:ind w:left="432"/>
+        <w:jc w:val="both"/>
+        <w:rPr>
+          <w:rFonts w:ascii="Times New Roman" w:hAnsi="Times New Roman" w:cs="Times New Roman"/>
+        </w:rPr>
+      </w:pPr>
+    </w:p>
+    <w:p>
+      <w:pPr>
+        <w:pStyle w:val="ListParagraph"/>
+        <w:spacing w:after="0"/>
+        <w:ind w:left="432"/>
+        <w:jc w:val="both"/>
+        <w:rPr>
+          <w:rFonts w:ascii="Times New Roman" w:hAnsi="Times New Roman" w:cs="Times New Roman"/>
+        </w:rPr>
+      </w:pPr>
+    </w:p>
+    <w:p>
+      <w:pPr>
+        <w:pStyle w:val="ListParagraph"/>
+        <w:numPr>
+          <w:ilvl w:val="0"/>
+          <w:numId w:val="1"/>
+        </w:numPr>
+        <w:spacing w:after="0"/>
+        <w:ind w:left="576" w:hanging="576"/>
+        <w:jc w:val="both"/>
+        <w:rPr>
+          <w:rFonts w:ascii="Times New Roman" w:hAnsi="Times New Roman" w:cs="Times New Roman"/>
+          <w:b/>
+          <w:sz w:val="28"/>
+        </w:rPr>
+      </w:pPr>
+      <w:r>
+        <w:rPr>
+          <w:rFonts w:ascii="Times New Roman" w:hAnsi="Times New Roman" w:cs="Times New Roman"/>
+          <w:b/>
+          <w:sz w:val="28"/>
+        </w:rPr>
+        <w:t>Project goal and object</w:t>
+      </w:r>
+      <w:r>
+        <w:rPr>
+          <w:rFonts w:ascii="Times New Roman" w:hAnsi="Times New Roman" w:cs="Times New Roman"/>
+          <w:b/>
+          <w:sz w:val="28"/>
+        </w:rPr>
+        <w:t>iv</w:t>
+      </w:r>
+      <w:r>
+        <w:rPr>
+          <w:rFonts w:ascii="Times New Roman" w:hAnsi="Times New Roman" w:cs="Times New Roman"/>
+          <w:b/>
+          <w:sz w:val="28"/>
+        </w:rPr>
+        <w:t>es</w:t>
+      </w:r>
+      <w:r>
+        <w:rPr>
+          <w:rFonts w:ascii="Times New Roman" w:hAnsi="Times New Roman" w:cs="Times New Roman"/>
+          <w:b/>
+          <w:sz w:val="28"/>
+        </w:rPr>
+        <w:t>:</w:t>
+      </w:r>
+    </w:p>
+    <w:p>
+      <w:pPr>
+        <w:pStyle w:val="ListParagraph"/>
+        <w:spacing w:after="0"/>
+        <w:ind w:left="576"/>
+        <w:jc w:val="both"/>
+        <w:rPr>
+          <w:rFonts w:ascii="Times New Roman" w:hAnsi="Times New Roman" w:cs="Times New Roman"/>
+          <w:b/>
+          <w:sz w:val="12"/>
+        </w:rPr>
+      </w:pPr>
+    </w:p>
+    <w:p>
+      <w:pPr>
+        <w:pStyle w:val="ListParagraph"/>
+        <w:numPr>
+          <w:ilvl w:val="0"/>
+          <w:numId w:val="3"/>
+        </w:numPr>
+        <w:tabs>
+          <w:tab w:val="left" w:pos="630"/>
+        </w:tabs>
+        <w:spacing w:after="0"/>
+        <w:ind w:left="936"/>
+        <w:jc w:val="both"/>
+        <w:rPr>
+          <w:rFonts w:ascii="Times New Roman" w:hAnsi="Times New Roman" w:cs="Times New Roman"/>
+          <w:b/>
+          <w:sz w:val="24"/>
+        </w:rPr>
+      </w:pPr>
+      <w:r>
+        <w:rPr>
+          <w:rFonts w:ascii="Times New Roman" w:hAnsi="Times New Roman" w:cs="Times New Roman"/>
+          <w:b/>
+          <w:sz w:val="24"/>
+        </w:rPr>
+        <w:t>Motivation</w:t>
+      </w:r>
+      <w:r>
+        <w:rPr>
+          <w:rFonts w:ascii="Times New Roman" w:hAnsi="Times New Roman" w:cs="Times New Roman"/>
+          <w:b/>
+          <w:sz w:val="24"/>
+        </w:rPr>
+        <w:t xml:space="preserve"> and Significance</w:t>
+      </w:r>
+      <w:r>
+        <w:rPr>
+          <w:rFonts w:ascii="Times New Roman" w:hAnsi="Times New Roman" w:cs="Times New Roman"/>
+          <w:b/>
+          <w:sz w:val="24"/>
+        </w:rPr>
+        <w:t>:</w:t>
+      </w:r>
+    </w:p>
+    <w:p>
+      <w:pPr>
+        <w:tabs>
+          <w:tab w:val="left" w:pos="630"/>
+        </w:tabs>
+        <w:spacing w:after="0"/>
+        <w:ind w:left="576"/>
+        <w:jc w:val="both"/>
+        <w:rPr>
+          <w:rFonts w:ascii="Times New Roman" w:hAnsi="Times New Roman" w:cs="Times New Roman"/>
+          <w:sz w:val="24"/>
+          <w:szCs w:val="24"/>
+        </w:rPr>
+      </w:pPr>
+      <w:r>
+        <w:rPr>
+          <w:rFonts w:ascii="Times New Roman" w:hAnsi="Times New Roman" w:cs="Times New Roman"/>
+          <w:sz w:val="24"/>
+          <w:szCs w:val="24"/>
+        </w:rPr>
+        <w:tab/>
+      </w:r>
+      <w:r>
+        <w:rPr>
+          <w:rFonts w:ascii="Times New Roman" w:hAnsi="Times New Roman" w:cs="Times New Roman"/>
+          <w:sz w:val="24"/>
+          <w:szCs w:val="24"/>
+        </w:rPr>
+        <w:tab/>
+      </w:r>
+      <w:r>
+        <w:rPr>
+          <w:rFonts w:ascii="Times New Roman" w:hAnsi="Times New Roman" w:cs="Times New Roman"/>
+          <w:sz w:val="24"/>
+          <w:szCs w:val="24"/>
+        </w:rPr>
+        <w:tab/>
+      </w:r>
+      <w:r>
+        <w:rPr>
+          <w:rFonts w:ascii="Times New Roman" w:hAnsi="Times New Roman" w:cs="Times New Roman"/>
+          <w:sz w:val="24"/>
+          <w:szCs w:val="24"/>
+        </w:rPr>
+        <w:t xml:space="preserve">In this hustle and bustle of modern life, even people with no disabilities find many things as a hindrance for completing their activities and daily routines. </w:t>
+      </w:r>
+      <w:r>
+        <w:rPr>
+          <w:rFonts w:ascii="Times New Roman" w:hAnsi="Times New Roman" w:cs="Times New Roman"/>
+          <w:sz w:val="24"/>
+          <w:szCs w:val="24"/>
+        </w:rPr>
+        <w:t>However</w:t>
+      </w:r>
+      <w:r>
+        <w:rPr>
+          <w:rFonts w:ascii="Times New Roman" w:hAnsi="Times New Roman" w:cs="Times New Roman"/>
+          <w:sz w:val="24"/>
+          <w:szCs w:val="24"/>
+        </w:rPr>
+        <w:t>,</w:t>
+      </w:r>
+      <w:r>
+        <w:rPr>
+          <w:rFonts w:ascii="Times New Roman" w:hAnsi="Times New Roman" w:cs="Times New Roman"/>
+          <w:sz w:val="24"/>
+          <w:szCs w:val="24"/>
+        </w:rPr>
+        <w:t xml:space="preserve"> people who are visually</w:t>
+      </w:r>
+      <w:r>
+        <w:rPr>
+          <w:rFonts w:ascii="Times New Roman" w:hAnsi="Times New Roman" w:cs="Times New Roman"/>
+          <w:sz w:val="24"/>
+          <w:szCs w:val="24"/>
+        </w:rPr>
+        <w:t xml:space="preserve"> disabled are facing many difficulties </w:t>
+      </w:r>
+      <w:r>
+        <w:rPr>
+          <w:rFonts w:ascii="Times New Roman" w:hAnsi="Times New Roman" w:cs="Times New Roman"/>
+          <w:sz w:val="24"/>
+          <w:szCs w:val="24"/>
+        </w:rPr>
+        <w:t>than the normal people without any disability.</w:t>
+      </w:r>
+      <w:r>
+        <w:rPr>
+          <w:rFonts w:ascii="Times New Roman" w:hAnsi="Times New Roman" w:cs="Times New Roman"/>
+          <w:sz w:val="24"/>
+          <w:szCs w:val="24"/>
+        </w:rPr>
+        <w:t xml:space="preserve"> </w:t>
+      </w:r>
+      <w:r>
+        <w:rPr>
+          <w:rFonts w:ascii="Times New Roman" w:hAnsi="Times New Roman" w:cs="Times New Roman"/>
+          <w:sz w:val="24"/>
+          <w:szCs w:val="24"/>
+        </w:rPr>
+        <w:t xml:space="preserve">As we know, the social constructs </w:t>
+      </w:r>
+      <w:proofErr w:type="gramStart"/>
+      <w:r>
+        <w:rPr>
+          <w:rFonts w:ascii="Times New Roman" w:hAnsi="Times New Roman" w:cs="Times New Roman"/>
+          <w:sz w:val="24"/>
+          <w:szCs w:val="24"/>
+        </w:rPr>
+        <w:t>are not always designed</w:t>
+      </w:r>
+      <w:proofErr w:type="gramEnd"/>
+      <w:r>
+        <w:rPr>
+          <w:rFonts w:ascii="Times New Roman" w:hAnsi="Times New Roman" w:cs="Times New Roman"/>
+          <w:sz w:val="24"/>
+          <w:szCs w:val="24"/>
+        </w:rPr>
+        <w:t xml:space="preserve"> by </w:t>
+      </w:r>
+      <w:r>
+        <w:rPr>
+          <w:rFonts w:ascii="Times New Roman" w:hAnsi="Times New Roman" w:cs="Times New Roman"/>
+          <w:sz w:val="24"/>
+          <w:szCs w:val="24"/>
+        </w:rPr>
+        <w:t>keeping</w:t>
+      </w:r>
+      <w:r>
+        <w:rPr>
+          <w:rFonts w:ascii="Times New Roman" w:hAnsi="Times New Roman" w:cs="Times New Roman"/>
+          <w:sz w:val="24"/>
+          <w:szCs w:val="24"/>
+        </w:rPr>
+        <w:t xml:space="preserve"> them</w:t>
+      </w:r>
+      <w:r>
+        <w:rPr>
+          <w:rFonts w:ascii="Times New Roman" w:hAnsi="Times New Roman" w:cs="Times New Roman"/>
+          <w:sz w:val="24"/>
+          <w:szCs w:val="24"/>
+        </w:rPr>
+        <w:t xml:space="preserve"> people in mind. They do need support in crossing roads, detecting the object nearby and other obstacles. Even though they use canes, they cannot identify objects above their waists, which is why there is a need a smart way of identifying the object they come across. </w:t>
+      </w:r>
+    </w:p>
+    <w:p>
+      <w:pPr>
+        <w:tabs>
+          <w:tab w:val="left" w:pos="630"/>
+        </w:tabs>
+        <w:spacing w:after="0"/>
+        <w:ind w:left="576"/>
+        <w:jc w:val="both"/>
+        <w:rPr>
+          <w:rFonts w:ascii="Times New Roman" w:hAnsi="Times New Roman" w:cs="Times New Roman"/>
+          <w:sz w:val="24"/>
+          <w:szCs w:val="24"/>
+        </w:rPr>
+      </w:pPr>
+      <w:r>
+        <w:rPr>
+          <w:rFonts w:ascii="Times New Roman" w:hAnsi="Times New Roman" w:cs="Times New Roman"/>
+          <w:sz w:val="24"/>
+          <w:szCs w:val="24"/>
+        </w:rPr>
+        <w:tab/>
+      </w:r>
+      <w:r>
+        <w:rPr>
+          <w:rFonts w:ascii="Times New Roman" w:hAnsi="Times New Roman" w:cs="Times New Roman"/>
+          <w:sz w:val="24"/>
+          <w:szCs w:val="24"/>
+        </w:rPr>
+        <w:tab/>
+      </w:r>
+      <w:r>
+        <w:rPr>
+          <w:rFonts w:ascii="Times New Roman" w:hAnsi="Times New Roman" w:cs="Times New Roman"/>
+          <w:sz w:val="24"/>
+          <w:szCs w:val="24"/>
+        </w:rPr>
+        <w:tab/>
+      </w:r>
+    </w:p>
+    <w:p>
+      <w:pPr>
+        <w:tabs>
+          <w:tab w:val="left" w:pos="630"/>
+        </w:tabs>
+        <w:spacing w:after="0"/>
+        <w:ind w:left="576"/>
+        <w:jc w:val="both"/>
+        <w:rPr>
+          <w:rFonts w:ascii="Times New Roman" w:hAnsi="Times New Roman" w:cs="Times New Roman"/>
+          <w:sz w:val="24"/>
+          <w:szCs w:val="24"/>
+        </w:rPr>
+      </w:pPr>
+      <w:r>
+        <w:rPr>
+          <w:rFonts w:ascii="Times New Roman" w:hAnsi="Times New Roman" w:cs="Times New Roman"/>
+          <w:sz w:val="24"/>
+          <w:szCs w:val="24"/>
+        </w:rPr>
+        <w:tab/>
+      </w:r>
+      <w:r>
+        <w:rPr>
+          <w:rFonts w:ascii="Times New Roman" w:hAnsi="Times New Roman" w:cs="Times New Roman"/>
+          <w:sz w:val="24"/>
+          <w:szCs w:val="24"/>
+        </w:rPr>
+        <w:tab/>
+      </w:r>
+      <w:r>
+        <w:rPr>
+          <w:rFonts w:ascii="Times New Roman" w:hAnsi="Times New Roman" w:cs="Times New Roman"/>
+          <w:sz w:val="24"/>
+          <w:szCs w:val="24"/>
+        </w:rPr>
+        <w:tab/>
+        <w:t xml:space="preserve">With the same </w:t>
+      </w:r>
+      <w:r>
+        <w:rPr>
+          <w:rFonts w:ascii="Times New Roman" w:hAnsi="Times New Roman" w:cs="Times New Roman"/>
+          <w:sz w:val="24"/>
+          <w:szCs w:val="24"/>
+        </w:rPr>
+        <w:t>motivation,</w:t>
+      </w:r>
+      <w:r>
+        <w:rPr>
+          <w:rFonts w:ascii="Times New Roman" w:hAnsi="Times New Roman" w:cs="Times New Roman"/>
+          <w:sz w:val="24"/>
+          <w:szCs w:val="24"/>
+        </w:rPr>
+        <w:t xml:space="preserve"> companies like Siemens started building application that would help visually impaired people to navigate through busy roads by </w:t>
+      </w:r>
+      <w:r>
+        <w:rPr>
+          <w:rFonts w:ascii="Times New Roman" w:hAnsi="Times New Roman" w:cs="Times New Roman"/>
+          <w:sz w:val="24"/>
+          <w:szCs w:val="24"/>
+        </w:rPr>
+        <w:t>considering the GPS</w:t>
+      </w:r>
+      <w:r>
+        <w:rPr>
+          <w:rFonts w:ascii="Times New Roman" w:hAnsi="Times New Roman" w:cs="Times New Roman"/>
+          <w:sz w:val="24"/>
+          <w:szCs w:val="24"/>
+        </w:rPr>
+        <w:t xml:space="preserve"> and identifying the persons location and help them to reach their location. </w:t>
+      </w:r>
+      <w:r>
+        <w:rPr>
+          <w:rFonts w:ascii="Times New Roman" w:hAnsi="Times New Roman" w:cs="Times New Roman"/>
+          <w:sz w:val="24"/>
+          <w:szCs w:val="24"/>
+        </w:rPr>
+        <w:t>For the past,</w:t>
+      </w:r>
+      <w:r>
+        <w:rPr>
+          <w:rFonts w:ascii="Times New Roman" w:hAnsi="Times New Roman" w:cs="Times New Roman"/>
+          <w:sz w:val="24"/>
+          <w:szCs w:val="24"/>
+        </w:rPr>
+        <w:t xml:space="preserve"> few years there are many</w:t>
+      </w:r>
+      <w:r>
+        <w:rPr>
+          <w:rFonts w:ascii="Times New Roman" w:hAnsi="Times New Roman" w:cs="Times New Roman"/>
+          <w:sz w:val="24"/>
+          <w:szCs w:val="24"/>
+        </w:rPr>
+        <w:t xml:space="preserve"> inventions like smart canes </w:t>
+      </w:r>
+      <w:r>
+        <w:rPr>
+          <w:rFonts w:ascii="Times New Roman" w:hAnsi="Times New Roman" w:cs="Times New Roman"/>
+          <w:sz w:val="24"/>
+          <w:szCs w:val="24"/>
+        </w:rPr>
+        <w:t xml:space="preserve">that detect object impact </w:t>
+      </w:r>
+      <w:r>
+        <w:rPr>
+          <w:rFonts w:ascii="Times New Roman" w:hAnsi="Times New Roman" w:cs="Times New Roman"/>
+          <w:sz w:val="24"/>
+          <w:szCs w:val="24"/>
+        </w:rPr>
+        <w:t>and electronic glass (eSight) that lets the people see but, these items costs a lot and not all can afford to have one.</w:t>
+      </w:r>
+    </w:p>
+    <w:p>
+      <w:pPr>
+        <w:tabs>
+          <w:tab w:val="left" w:pos="630"/>
+        </w:tabs>
+        <w:spacing w:after="0"/>
+        <w:ind w:left="576"/>
+        <w:jc w:val="both"/>
+        <w:rPr>
+          <w:rFonts w:ascii="Times New Roman" w:hAnsi="Times New Roman" w:cs="Times New Roman"/>
+          <w:sz w:val="24"/>
+          <w:szCs w:val="24"/>
+        </w:rPr>
+      </w:pPr>
+    </w:p>
+    <w:p>
+      <w:pPr>
+        <w:tabs>
+          <w:tab w:val="left" w:pos="630"/>
+        </w:tabs>
+        <w:spacing w:after="0"/>
+        <w:ind w:left="576"/>
+        <w:jc w:val="both"/>
+        <w:rPr>
+          <w:rFonts w:ascii="Times New Roman" w:hAnsi="Times New Roman" w:cs="Times New Roman"/>
+          <w:sz w:val="24"/>
+          <w:szCs w:val="24"/>
+        </w:rPr>
+      </w:pPr>
+      <w:r>
+        <w:rPr>
+          <w:rFonts w:ascii="Times New Roman" w:hAnsi="Times New Roman" w:cs="Times New Roman"/>
+          <w:sz w:val="24"/>
+          <w:szCs w:val="24"/>
+        </w:rPr>
+        <w:tab/>
+      </w:r>
+      <w:r>
+        <w:rPr>
+          <w:rFonts w:ascii="Times New Roman" w:hAnsi="Times New Roman" w:cs="Times New Roman"/>
+          <w:sz w:val="24"/>
+          <w:szCs w:val="24"/>
+        </w:rPr>
+        <w:tab/>
+      </w:r>
+      <w:r>
+        <w:rPr>
+          <w:rFonts w:ascii="Times New Roman" w:hAnsi="Times New Roman" w:cs="Times New Roman"/>
+          <w:sz w:val="24"/>
+          <w:szCs w:val="24"/>
+        </w:rPr>
+        <w:tab/>
+        <w:t xml:space="preserve">However, with an android app like ours, people with smartphone can have it and we could help most of them to perform their daily activities without running into any trouble. Our main goal is to develop an application </w:t>
+      </w:r>
+      <w:r>
+        <w:rPr>
+          <w:rFonts w:ascii="Times New Roman" w:hAnsi="Times New Roman" w:cs="Times New Roman"/>
+          <w:sz w:val="24"/>
+          <w:szCs w:val="24"/>
+        </w:rPr>
+        <w:t>which would allow the blind people to take the pictures through camera and then our system would detect the image captured and identify the object and give them the audio reply describing the object or the naming the object etc.,. Moreover, all the features can be used without spending a dime and all they required is to install the application.</w:t>
+      </w:r>
+    </w:p>
+    <w:p>
+      <w:pPr>
+        <w:tabs>
+          <w:tab w:val="left" w:pos="630"/>
+        </w:tabs>
+        <w:spacing w:after="0"/>
+        <w:ind w:left="576"/>
+        <w:jc w:val="both"/>
+        <w:rPr>
+          <w:rFonts w:ascii="Times New Roman" w:hAnsi="Times New Roman" w:cs="Times New Roman"/>
+          <w:sz w:val="24"/>
+          <w:szCs w:val="24"/>
+        </w:rPr>
+      </w:pPr>
+    </w:p>
+    <w:p>
+      <w:pPr>
+        <w:pStyle w:val="ListParagraph"/>
+        <w:numPr>
+          <w:ilvl w:val="0"/>
+          <w:numId w:val="3"/>
+        </w:numPr>
+        <w:tabs>
+          <w:tab w:val="left" w:pos="630"/>
+        </w:tabs>
+        <w:spacing w:after="0"/>
+        <w:ind w:left="936"/>
+        <w:jc w:val="both"/>
+        <w:rPr>
+          <w:rFonts w:ascii="Times New Roman" w:hAnsi="Times New Roman" w:cs="Times New Roman"/>
+          <w:b/>
+          <w:sz w:val="24"/>
+          <w:szCs w:val="28"/>
+        </w:rPr>
+      </w:pPr>
+      <w:r>
+        <w:rPr>
+          <w:rFonts w:ascii="Times New Roman" w:hAnsi="Times New Roman" w:cs="Times New Roman"/>
+          <w:b/>
+          <w:sz w:val="24"/>
+          <w:szCs w:val="28"/>
+        </w:rPr>
+        <w:t>Objectives:</w:t>
+      </w:r>
+    </w:p>
+    <w:p>
+      <w:pPr>
+        <w:pStyle w:val="ListParagraph"/>
+        <w:numPr>
+          <w:ilvl w:val="1"/>
+          <w:numId w:val="3"/>
+        </w:numPr>
+        <w:tabs>
+          <w:tab w:val="left" w:pos="630"/>
+        </w:tabs>
+        <w:spacing w:after="0"/>
+        <w:jc w:val="both"/>
+        <w:rPr>
+          <w:rFonts w:ascii="Times New Roman" w:hAnsi="Times New Roman" w:cs="Times New Roman"/>
+          <w:sz w:val="24"/>
+          <w:szCs w:val="24"/>
+        </w:rPr>
+      </w:pPr>
+      <w:r>
+        <w:rPr>
+          <w:rFonts w:ascii="Times New Roman" w:hAnsi="Times New Roman" w:cs="Times New Roman"/>
+          <w:sz w:val="24"/>
+          <w:szCs w:val="24"/>
+        </w:rPr>
+        <w:t>To develop a user-friendly application.</w:t>
+      </w:r>
+    </w:p>
+    <w:p>
+      <w:pPr>
+        <w:pStyle w:val="ListParagraph"/>
+        <w:numPr>
+          <w:ilvl w:val="1"/>
+          <w:numId w:val="3"/>
+        </w:numPr>
+        <w:tabs>
+          <w:tab w:val="left" w:pos="630"/>
+        </w:tabs>
+        <w:spacing w:after="0"/>
+        <w:jc w:val="both"/>
+        <w:rPr>
+          <w:rFonts w:ascii="Times New Roman" w:hAnsi="Times New Roman" w:cs="Times New Roman"/>
+          <w:sz w:val="24"/>
+          <w:szCs w:val="24"/>
+        </w:rPr>
+      </w:pPr>
+      <w:r>
+        <w:rPr>
+          <w:rFonts w:ascii="Times New Roman" w:hAnsi="Times New Roman" w:cs="Times New Roman"/>
+          <w:sz w:val="24"/>
+          <w:szCs w:val="24"/>
+        </w:rPr>
+        <w:t xml:space="preserve">To provide a smart application </w:t>
+      </w:r>
+      <w:r>
+        <w:rPr>
+          <w:rFonts w:ascii="Times New Roman" w:hAnsi="Times New Roman" w:cs="Times New Roman"/>
+          <w:sz w:val="24"/>
+          <w:szCs w:val="24"/>
+        </w:rPr>
+        <w:t>that would detect the object accurately.</w:t>
+      </w:r>
+    </w:p>
+    <w:p>
+      <w:pPr>
+        <w:pStyle w:val="ListParagraph"/>
+        <w:numPr>
+          <w:ilvl w:val="1"/>
+          <w:numId w:val="3"/>
+        </w:numPr>
+        <w:tabs>
+          <w:tab w:val="left" w:pos="630"/>
+        </w:tabs>
+        <w:spacing w:after="0"/>
+        <w:jc w:val="both"/>
+        <w:rPr>
+          <w:rFonts w:ascii="Times New Roman" w:hAnsi="Times New Roman" w:cs="Times New Roman"/>
+          <w:sz w:val="24"/>
+          <w:szCs w:val="24"/>
+        </w:rPr>
+      </w:pPr>
+      <w:r>
+        <w:rPr>
+          <w:rFonts w:ascii="Times New Roman" w:hAnsi="Times New Roman" w:cs="Times New Roman"/>
+          <w:sz w:val="24"/>
+          <w:szCs w:val="24"/>
+        </w:rPr>
+        <w:t>To notify the user about the object with the voice that the person can understand.</w:t>
+      </w:r>
+    </w:p>
+    <w:p>
+      <w:pPr>
+        <w:pStyle w:val="ListParagraph"/>
+        <w:numPr>
+          <w:ilvl w:val="1"/>
+          <w:numId w:val="3"/>
+        </w:numPr>
+        <w:tabs>
+          <w:tab w:val="left" w:pos="630"/>
+        </w:tabs>
+        <w:spacing w:after="0"/>
+        <w:jc w:val="both"/>
+        <w:rPr>
+          <w:rFonts w:ascii="Times New Roman" w:hAnsi="Times New Roman" w:cs="Times New Roman"/>
+          <w:sz w:val="24"/>
+          <w:szCs w:val="24"/>
+        </w:rPr>
+      </w:pPr>
+      <w:r>
+        <w:rPr>
+          <w:rFonts w:ascii="Times New Roman" w:hAnsi="Times New Roman" w:cs="Times New Roman"/>
+          <w:sz w:val="24"/>
+          <w:szCs w:val="24"/>
+        </w:rPr>
+        <w:t>To test the time taken by the process in different methods (using Clarify API, Spark Machine Learning, Deep Learning)</w:t>
+      </w:r>
+      <w:r>
+        <w:rPr>
+          <w:rFonts w:ascii="Times New Roman" w:hAnsi="Times New Roman" w:cs="Times New Roman"/>
+          <w:sz w:val="24"/>
+          <w:szCs w:val="24"/>
+        </w:rPr>
+        <w:t xml:space="preserve"> and choose the best method for our application</w:t>
+      </w:r>
+      <w:r>
+        <w:rPr>
+          <w:rFonts w:ascii="Times New Roman" w:hAnsi="Times New Roman" w:cs="Times New Roman"/>
+          <w:sz w:val="24"/>
+          <w:szCs w:val="24"/>
+        </w:rPr>
+        <w:t>.</w:t>
+      </w:r>
+    </w:p>
+    <w:p>
+      <w:pPr>
+        <w:pStyle w:val="ListParagraph"/>
+        <w:numPr>
+          <w:ilvl w:val="1"/>
+          <w:numId w:val="3"/>
+        </w:numPr>
+        <w:tabs>
+          <w:tab w:val="left" w:pos="630"/>
+        </w:tabs>
+        <w:spacing w:after="0"/>
+        <w:jc w:val="both"/>
+        <w:rPr>
+          <w:rFonts w:ascii="Times New Roman" w:hAnsi="Times New Roman" w:cs="Times New Roman"/>
+          <w:sz w:val="24"/>
+          <w:szCs w:val="24"/>
+        </w:rPr>
+      </w:pPr>
+      <w:r>
+        <w:rPr>
+          <w:rFonts w:ascii="Times New Roman" w:hAnsi="Times New Roman" w:cs="Times New Roman"/>
+          <w:sz w:val="24"/>
+          <w:szCs w:val="24"/>
+        </w:rPr>
+        <w:t xml:space="preserve">To develop an application that </w:t>
+      </w:r>
+      <w:proofErr w:type="gramStart"/>
+      <w:r>
+        <w:rPr>
+          <w:rFonts w:ascii="Times New Roman" w:hAnsi="Times New Roman" w:cs="Times New Roman"/>
+          <w:sz w:val="24"/>
+          <w:szCs w:val="24"/>
+        </w:rPr>
+        <w:t>can be operated</w:t>
+      </w:r>
+      <w:proofErr w:type="gramEnd"/>
+      <w:r>
+        <w:rPr>
+          <w:rFonts w:ascii="Times New Roman" w:hAnsi="Times New Roman" w:cs="Times New Roman"/>
+          <w:sz w:val="24"/>
+          <w:szCs w:val="24"/>
+        </w:rPr>
+        <w:t xml:space="preserve"> with a minimal cost.</w:t>
+      </w:r>
+    </w:p>
+    <w:p>
+      <w:pPr>
+        <w:pStyle w:val="ListParagraph"/>
+        <w:numPr>
+          <w:ilvl w:val="1"/>
+          <w:numId w:val="3"/>
+        </w:numPr>
+        <w:tabs>
+          <w:tab w:val="left" w:pos="630"/>
+        </w:tabs>
+        <w:spacing w:after="0"/>
+        <w:jc w:val="both"/>
+        <w:rPr>
+          <w:rFonts w:ascii="Times New Roman" w:hAnsi="Times New Roman" w:cs="Times New Roman"/>
+          <w:sz w:val="24"/>
+          <w:szCs w:val="24"/>
+        </w:rPr>
+      </w:pPr>
+      <w:r>
+        <w:rPr>
+          <w:rFonts w:ascii="Times New Roman" w:hAnsi="Times New Roman" w:cs="Times New Roman"/>
+          <w:sz w:val="24"/>
+          <w:szCs w:val="24"/>
+        </w:rPr>
+        <w:t>To develop a scalable project</w:t>
+      </w:r>
+    </w:p>
+    <w:p>
+      <w:pPr>
+        <w:tabs>
+          <w:tab w:val="left" w:pos="630"/>
+        </w:tabs>
+        <w:spacing w:after="0"/>
+        <w:jc w:val="both"/>
+        <w:rPr>
+          <w:rFonts w:ascii="Times New Roman" w:hAnsi="Times New Roman" w:cs="Times New Roman"/>
+          <w:sz w:val="24"/>
+          <w:szCs w:val="24"/>
+        </w:rPr>
+      </w:pPr>
+    </w:p>
+    <w:p>
+      <w:pPr>
+        <w:pStyle w:val="ListParagraph"/>
+        <w:numPr>
+          <w:ilvl w:val="0"/>
+          <w:numId w:val="3"/>
+        </w:numPr>
+        <w:tabs>
+          <w:tab w:val="left" w:pos="630"/>
+          <w:tab w:val="left" w:pos="810"/>
+        </w:tabs>
+        <w:spacing w:after="0"/>
+        <w:ind w:left="936"/>
+        <w:jc w:val="both"/>
+        <w:rPr>
+          <w:rFonts w:ascii="Times New Roman" w:hAnsi="Times New Roman" w:cs="Times New Roman"/>
+          <w:b/>
+          <w:sz w:val="28"/>
+          <w:szCs w:val="24"/>
+        </w:rPr>
+      </w:pPr>
+      <w:r>
+        <w:rPr>
+          <w:rFonts w:ascii="Times New Roman" w:hAnsi="Times New Roman" w:cs="Times New Roman"/>
+          <w:b/>
+          <w:sz w:val="28"/>
+          <w:szCs w:val="24"/>
+        </w:rPr>
+        <w:t xml:space="preserve"> </w:t>
+      </w:r>
+      <w:r>
+        <w:rPr>
+          <w:rFonts w:ascii="Times New Roman" w:hAnsi="Times New Roman" w:cs="Times New Roman"/>
+          <w:b/>
+          <w:sz w:val="24"/>
+          <w:szCs w:val="24"/>
+        </w:rPr>
+        <w:t>System Features:</w:t>
+      </w:r>
+    </w:p>
+    <w:p>
+      <w:pPr>
+        <w:pStyle w:val="ListParagraph"/>
+        <w:numPr>
+          <w:ilvl w:val="1"/>
+          <w:numId w:val="3"/>
+        </w:numPr>
+        <w:tabs>
+          <w:tab w:val="left" w:pos="630"/>
+          <w:tab w:val="left" w:pos="810"/>
+        </w:tabs>
+        <w:spacing w:after="0"/>
+        <w:jc w:val="both"/>
+        <w:rPr>
+          <w:rFonts w:ascii="Times New Roman" w:hAnsi="Times New Roman" w:cs="Times New Roman"/>
+          <w:b/>
+          <w:sz w:val="24"/>
+          <w:szCs w:val="24"/>
+        </w:rPr>
+      </w:pPr>
+      <w:r>
+        <w:rPr>
+          <w:rFonts w:ascii="Times New Roman" w:hAnsi="Times New Roman" w:cs="Times New Roman"/>
+          <w:b/>
+          <w:sz w:val="24"/>
+          <w:szCs w:val="24"/>
+        </w:rPr>
+        <w:t xml:space="preserve">Reliability: </w:t>
+      </w:r>
+      <w:r>
+        <w:rPr>
+          <w:rFonts w:ascii="Times New Roman" w:hAnsi="Times New Roman" w:cs="Times New Roman"/>
+          <w:sz w:val="24"/>
+          <w:szCs w:val="24"/>
+        </w:rPr>
+        <w:t>The application should detect the image accurately</w:t>
+      </w:r>
+      <w:r>
+        <w:rPr>
+          <w:rFonts w:ascii="Times New Roman" w:hAnsi="Times New Roman" w:cs="Times New Roman"/>
+          <w:sz w:val="24"/>
+          <w:szCs w:val="24"/>
+        </w:rPr>
+        <w:t xml:space="preserve"> so that the object </w:t>
+      </w:r>
+      <w:proofErr w:type="gramStart"/>
+      <w:r>
+        <w:rPr>
+          <w:rFonts w:ascii="Times New Roman" w:hAnsi="Times New Roman" w:cs="Times New Roman"/>
+          <w:sz w:val="24"/>
+          <w:szCs w:val="24"/>
+        </w:rPr>
+        <w:t>can be differentiated</w:t>
+      </w:r>
+      <w:proofErr w:type="gramEnd"/>
+      <w:r>
+        <w:rPr>
+          <w:rFonts w:ascii="Times New Roman" w:hAnsi="Times New Roman" w:cs="Times New Roman"/>
+          <w:sz w:val="24"/>
+          <w:szCs w:val="24"/>
+        </w:rPr>
+        <w:t xml:space="preserve"> from same kind of objects</w:t>
+      </w:r>
+      <w:r>
+        <w:rPr>
+          <w:rFonts w:ascii="Times New Roman" w:hAnsi="Times New Roman" w:cs="Times New Roman"/>
+          <w:sz w:val="24"/>
+          <w:szCs w:val="24"/>
+        </w:rPr>
+        <w:t>.</w:t>
+      </w:r>
+    </w:p>
+    <w:p>
+      <w:pPr>
+        <w:pStyle w:val="ListParagraph"/>
+        <w:numPr>
+          <w:ilvl w:val="1"/>
+          <w:numId w:val="3"/>
+        </w:numPr>
+        <w:tabs>
+          <w:tab w:val="left" w:pos="630"/>
+          <w:tab w:val="left" w:pos="810"/>
+        </w:tabs>
+        <w:spacing w:after="0"/>
+        <w:jc w:val="both"/>
+        <w:rPr>
+          <w:rFonts w:ascii="Times New Roman" w:hAnsi="Times New Roman" w:cs="Times New Roman"/>
+          <w:sz w:val="24"/>
+          <w:szCs w:val="24"/>
+        </w:rPr>
+      </w:pPr>
+      <w:r>
+        <w:rPr>
+          <w:rFonts w:ascii="Times New Roman" w:hAnsi="Times New Roman" w:cs="Times New Roman"/>
+          <w:b/>
+          <w:sz w:val="24"/>
+          <w:szCs w:val="24"/>
+        </w:rPr>
+        <w:t xml:space="preserve">Storage: </w:t>
+      </w:r>
+      <w:r>
+        <w:rPr>
+          <w:rFonts w:ascii="Times New Roman" w:hAnsi="Times New Roman" w:cs="Times New Roman"/>
+          <w:sz w:val="24"/>
+          <w:szCs w:val="24"/>
+        </w:rPr>
+        <w:t>The storage of required by the application would be less.</w:t>
+      </w:r>
+    </w:p>
+    <w:p>
+      <w:pPr>
+        <w:pStyle w:val="ListParagraph"/>
+        <w:numPr>
+          <w:ilvl w:val="1"/>
+          <w:numId w:val="3"/>
+        </w:numPr>
+        <w:tabs>
+          <w:tab w:val="left" w:pos="630"/>
+          <w:tab w:val="left" w:pos="810"/>
+        </w:tabs>
+        <w:spacing w:after="0"/>
+        <w:jc w:val="both"/>
+        <w:rPr>
+          <w:rFonts w:ascii="Times New Roman" w:hAnsi="Times New Roman" w:cs="Times New Roman"/>
+          <w:b/>
+          <w:sz w:val="24"/>
+          <w:szCs w:val="24"/>
+        </w:rPr>
+      </w:pPr>
+      <w:r>
+        <w:rPr>
+          <w:rFonts w:ascii="Times New Roman" w:hAnsi="Times New Roman" w:cs="Times New Roman"/>
+          <w:b/>
+          <w:sz w:val="24"/>
+          <w:szCs w:val="24"/>
+        </w:rPr>
+        <w:t xml:space="preserve">Open-Source: </w:t>
+      </w:r>
+      <w:r>
+        <w:rPr>
+          <w:rFonts w:ascii="Times New Roman" w:hAnsi="Times New Roman" w:cs="Times New Roman"/>
+          <w:sz w:val="24"/>
+          <w:szCs w:val="24"/>
+        </w:rPr>
+        <w:t>Once this application is fully developed it will be open sourced.</w:t>
+      </w:r>
+    </w:p>
+    <w:p>
+      <w:pPr>
+        <w:pStyle w:val="ListParagraph"/>
+        <w:numPr>
+          <w:ilvl w:val="1"/>
+          <w:numId w:val="3"/>
+        </w:numPr>
+        <w:tabs>
+          <w:tab w:val="left" w:pos="630"/>
+          <w:tab w:val="left" w:pos="810"/>
+        </w:tabs>
+        <w:spacing w:after="0"/>
+        <w:jc w:val="both"/>
+        <w:rPr>
+          <w:rFonts w:ascii="Times New Roman" w:hAnsi="Times New Roman" w:cs="Times New Roman"/>
+          <w:b/>
+          <w:sz w:val="24"/>
+          <w:szCs w:val="24"/>
+        </w:rPr>
+      </w:pPr>
+      <w:r>
+        <w:rPr>
+          <w:rFonts w:ascii="Times New Roman" w:hAnsi="Times New Roman" w:cs="Times New Roman"/>
+          <w:b/>
+          <w:sz w:val="24"/>
+          <w:szCs w:val="24"/>
+        </w:rPr>
+        <w:t xml:space="preserve">Scalable: </w:t>
+      </w:r>
+      <w:r>
+        <w:rPr>
+          <w:rFonts w:ascii="Times New Roman" w:hAnsi="Times New Roman" w:cs="Times New Roman"/>
+          <w:sz w:val="24"/>
+          <w:szCs w:val="24"/>
+        </w:rPr>
+        <w:t xml:space="preserve">This application </w:t>
+      </w:r>
+      <w:proofErr w:type="gramStart"/>
+      <w:r>
+        <w:rPr>
+          <w:rFonts w:ascii="Times New Roman" w:hAnsi="Times New Roman" w:cs="Times New Roman"/>
+          <w:sz w:val="24"/>
+          <w:szCs w:val="24"/>
+        </w:rPr>
+        <w:t xml:space="preserve">can be </w:t>
+      </w:r>
+      <w:r>
+        <w:rPr>
+          <w:rFonts w:ascii="Times New Roman" w:hAnsi="Times New Roman" w:cs="Times New Roman"/>
+          <w:sz w:val="24"/>
+          <w:szCs w:val="24"/>
+        </w:rPr>
+        <w:t>run</w:t>
+      </w:r>
+      <w:proofErr w:type="gramEnd"/>
+      <w:r>
+        <w:rPr>
+          <w:rFonts w:ascii="Times New Roman" w:hAnsi="Times New Roman" w:cs="Times New Roman"/>
+          <w:sz w:val="24"/>
+          <w:szCs w:val="24"/>
+        </w:rPr>
+        <w:t xml:space="preserve"> on any operating system.</w:t>
+      </w:r>
+    </w:p>
+    <w:p>
+      <w:pPr>
+        <w:pStyle w:val="ListParagraph"/>
+        <w:tabs>
+          <w:tab w:val="left" w:pos="630"/>
+          <w:tab w:val="left" w:pos="810"/>
+        </w:tabs>
+        <w:spacing w:after="0"/>
+        <w:ind w:left="1440"/>
+        <w:jc w:val="both"/>
+        <w:rPr>
+          <w:rFonts w:ascii="Times New Roman" w:hAnsi="Times New Roman" w:cs="Times New Roman"/>
+          <w:b/>
+          <w:sz w:val="24"/>
+          <w:szCs w:val="24"/>
+        </w:rPr>
+      </w:pPr>
+    </w:p>
+    <w:p>
+      <w:pPr>
+        <w:pStyle w:val="ListParagraph"/>
+        <w:tabs>
+          <w:tab w:val="left" w:pos="630"/>
+          <w:tab w:val="left" w:pos="810"/>
+        </w:tabs>
+        <w:spacing w:after="0"/>
+        <w:ind w:left="1440"/>
+        <w:jc w:val="both"/>
+        <w:rPr>
+          <w:rFonts w:ascii="Times New Roman" w:hAnsi="Times New Roman" w:cs="Times New Roman"/>
+          <w:b/>
+          <w:sz w:val="28"/>
+          <w:szCs w:val="24"/>
+        </w:rPr>
+      </w:pPr>
+    </w:p>
+    <w:p>
+      <w:pPr>
+        <w:pStyle w:val="ListParagraph"/>
+        <w:numPr>
+          <w:ilvl w:val="0"/>
+          <w:numId w:val="1"/>
+        </w:numPr>
+        <w:tabs>
+          <w:tab w:val="left" w:pos="630"/>
+          <w:tab w:val="left" w:pos="810"/>
+        </w:tabs>
+        <w:spacing w:after="0"/>
+        <w:ind w:left="576" w:hanging="576"/>
+        <w:jc w:val="both"/>
+        <w:rPr>
+          <w:rFonts w:ascii="Times New Roman" w:hAnsi="Times New Roman" w:cs="Times New Roman"/>
+          <w:b/>
+          <w:sz w:val="28"/>
+          <w:szCs w:val="24"/>
+        </w:rPr>
+      </w:pPr>
+      <w:r>
+        <w:rPr>
+          <w:rFonts w:ascii="Times New Roman" w:hAnsi="Times New Roman" w:cs="Times New Roman"/>
+          <w:b/>
+          <w:sz w:val="28"/>
+          <w:szCs w:val="24"/>
+        </w:rPr>
+        <w:t>Related Work:</w:t>
+      </w:r>
+    </w:p>
+    <w:p>
+      <w:pPr>
+        <w:pStyle w:val="ListParagraph"/>
+        <w:tabs>
+          <w:tab w:val="left" w:pos="630"/>
+          <w:tab w:val="left" w:pos="810"/>
+        </w:tabs>
+        <w:spacing w:after="0"/>
+        <w:ind w:left="576"/>
+        <w:jc w:val="both"/>
+        <w:rPr>
+          <w:rFonts w:ascii="Times New Roman" w:hAnsi="Times New Roman" w:cs="Times New Roman"/>
+          <w:b/>
+          <w:sz w:val="24"/>
+          <w:szCs w:val="24"/>
+        </w:rPr>
+      </w:pPr>
+    </w:p>
+    <w:p>
+      <w:pPr>
+        <w:pStyle w:val="ListParagraph"/>
+        <w:tabs>
+          <w:tab w:val="left" w:pos="630"/>
+          <w:tab w:val="left" w:pos="810"/>
+        </w:tabs>
+        <w:spacing w:after="0"/>
+        <w:ind w:left="576"/>
+        <w:jc w:val="both"/>
+        <w:rPr>
+          <w:rFonts w:ascii="Times New Roman" w:hAnsi="Times New Roman" w:cs="Times New Roman"/>
+          <w:sz w:val="24"/>
+          <w:szCs w:val="24"/>
+        </w:rPr>
+      </w:pPr>
+      <w:r>
+        <w:rPr>
+          <w:rFonts w:ascii="Times New Roman" w:hAnsi="Times New Roman" w:cs="Times New Roman"/>
+          <w:b/>
+          <w:sz w:val="24"/>
+          <w:szCs w:val="24"/>
+        </w:rPr>
+        <w:tab/>
+      </w:r>
+      <w:r>
+        <w:rPr>
+          <w:rFonts w:ascii="Times New Roman" w:hAnsi="Times New Roman" w:cs="Times New Roman"/>
+          <w:b/>
+          <w:sz w:val="24"/>
+          <w:szCs w:val="24"/>
+        </w:rPr>
+        <w:tab/>
+      </w:r>
+      <w:proofErr w:type="spellStart"/>
+      <w:r>
+        <w:rPr>
+          <w:rFonts w:ascii="Times New Roman" w:hAnsi="Times New Roman" w:cs="Times New Roman"/>
+          <w:sz w:val="24"/>
+          <w:szCs w:val="24"/>
+        </w:rPr>
+        <w:t>Aipoly</w:t>
+      </w:r>
+      <w:proofErr w:type="spellEnd"/>
+      <w:r>
+        <w:rPr>
+          <w:rFonts w:ascii="Times New Roman" w:hAnsi="Times New Roman" w:cs="Times New Roman"/>
+          <w:sz w:val="24"/>
+          <w:szCs w:val="24"/>
+        </w:rPr>
+        <w:t xml:space="preserve"> is one of the </w:t>
+      </w:r>
+      <w:r>
+        <w:rPr>
+          <w:rFonts w:ascii="Times New Roman" w:hAnsi="Times New Roman" w:cs="Times New Roman"/>
+          <w:sz w:val="24"/>
+          <w:szCs w:val="24"/>
+        </w:rPr>
+        <w:t xml:space="preserve">application build with the same motivation. It has been open sources and being operated as </w:t>
+      </w:r>
+      <w:proofErr w:type="gramStart"/>
+      <w:r>
+        <w:rPr>
+          <w:rFonts w:ascii="Times New Roman" w:hAnsi="Times New Roman" w:cs="Times New Roman"/>
+          <w:sz w:val="24"/>
+          <w:szCs w:val="24"/>
+        </w:rPr>
+        <w:t>a</w:t>
+      </w:r>
+      <w:proofErr w:type="gramEnd"/>
+      <w:r>
+        <w:rPr>
+          <w:rFonts w:ascii="Times New Roman" w:hAnsi="Times New Roman" w:cs="Times New Roman"/>
+          <w:sz w:val="24"/>
+          <w:szCs w:val="24"/>
+        </w:rPr>
+        <w:t xml:space="preserve"> IOS application and the android version is not available yet.</w:t>
+      </w:r>
+      <w:r>
+        <w:rPr>
+          <w:rFonts w:ascii="Times New Roman" w:hAnsi="Times New Roman" w:cs="Times New Roman"/>
+          <w:sz w:val="24"/>
+          <w:szCs w:val="24"/>
+        </w:rPr>
+        <w:t xml:space="preserve"> Other information related to this project </w:t>
+      </w:r>
+      <w:proofErr w:type="gramStart"/>
+      <w:r>
+        <w:rPr>
+          <w:rFonts w:ascii="Times New Roman" w:hAnsi="Times New Roman" w:cs="Times New Roman"/>
+          <w:sz w:val="24"/>
+          <w:szCs w:val="24"/>
+        </w:rPr>
+        <w:t>can be gathered</w:t>
+      </w:r>
+      <w:proofErr w:type="gramEnd"/>
+      <w:r>
+        <w:rPr>
+          <w:rFonts w:ascii="Times New Roman" w:hAnsi="Times New Roman" w:cs="Times New Roman"/>
+          <w:sz w:val="24"/>
+          <w:szCs w:val="24"/>
+        </w:rPr>
+        <w:t xml:space="preserve"> from </w:t>
+      </w:r>
+      <w:hyperlink r:id="rId6" w:history="1">
+        <w:r>
+          <w:rPr>
+            <w:rStyle w:val="Hyperlink"/>
+            <w:rFonts w:ascii="Times New Roman" w:hAnsi="Times New Roman" w:cs="Times New Roman"/>
+            <w:sz w:val="24"/>
+            <w:szCs w:val="24"/>
+          </w:rPr>
+          <w:t>http://aipoly.com/</w:t>
+        </w:r>
+      </w:hyperlink>
+      <w:r>
+        <w:rPr>
+          <w:rFonts w:ascii="Times New Roman" w:hAnsi="Times New Roman" w:cs="Times New Roman"/>
+          <w:sz w:val="24"/>
+          <w:szCs w:val="24"/>
+        </w:rPr>
+        <w:t xml:space="preserve"> and </w:t>
+      </w:r>
+      <w:hyperlink r:id="rId7" w:history="1">
+        <w:r>
+          <w:rPr>
+            <w:rStyle w:val="Hyperlink"/>
+            <w:rFonts w:ascii="Times New Roman" w:hAnsi="Times New Roman" w:cs="Times New Roman"/>
+            <w:sz w:val="24"/>
+            <w:szCs w:val="24"/>
+          </w:rPr>
+          <w:t>https://techcrunch.com/2015/08/17/aipoly-puts-machine-vision-in-the-hands-of-the-visually-impaired/</w:t>
+        </w:r>
+      </w:hyperlink>
+      <w:r>
+        <w:rPr>
+          <w:rFonts w:ascii="Times New Roman" w:hAnsi="Times New Roman" w:cs="Times New Roman"/>
+          <w:sz w:val="24"/>
+          <w:szCs w:val="24"/>
+        </w:rPr>
+        <w:t xml:space="preserve"> </w:t>
+      </w:r>
+    </w:p>
+    <w:p>
+      <w:pPr>
+        <w:pStyle w:val="ListParagraph"/>
+        <w:tabs>
+          <w:tab w:val="left" w:pos="630"/>
+          <w:tab w:val="left" w:pos="810"/>
+        </w:tabs>
+        <w:spacing w:after="0"/>
+        <w:ind w:left="576"/>
+        <w:jc w:val="both"/>
+        <w:rPr>
+          <w:rFonts w:ascii="Times New Roman" w:hAnsi="Times New Roman" w:cs="Times New Roman"/>
+          <w:sz w:val="24"/>
+          <w:szCs w:val="24"/>
+        </w:rPr>
+      </w:pPr>
+    </w:p>
+    <w:p>
+      <w:pPr>
+        <w:pStyle w:val="ListParagraph"/>
+        <w:numPr>
+          <w:ilvl w:val="0"/>
+          <w:numId w:val="1"/>
+        </w:numPr>
+        <w:tabs>
+          <w:tab w:val="left" w:pos="630"/>
+          <w:tab w:val="left" w:pos="810"/>
+        </w:tabs>
+        <w:spacing w:after="0"/>
+        <w:ind w:left="576" w:hanging="576"/>
+        <w:jc w:val="both"/>
+        <w:rPr>
+          <w:rFonts w:ascii="Times New Roman" w:hAnsi="Times New Roman" w:cs="Times New Roman"/>
+          <w:b/>
+          <w:sz w:val="28"/>
+          <w:szCs w:val="24"/>
+        </w:rPr>
+      </w:pPr>
+      <w:r>
+        <w:rPr>
+          <w:rFonts w:ascii="Times New Roman" w:hAnsi="Times New Roman" w:cs="Times New Roman"/>
+          <w:b/>
+          <w:sz w:val="28"/>
+          <w:szCs w:val="24"/>
+        </w:rPr>
+        <w:t>Backup Project:</w:t>
+      </w:r>
+    </w:p>
+    <w:p>
+      <w:pPr>
+        <w:tabs>
+          <w:tab w:val="left" w:pos="630"/>
+          <w:tab w:val="left" w:pos="810"/>
+        </w:tabs>
+        <w:spacing w:after="0"/>
+        <w:jc w:val="both"/>
+        <w:rPr>
+          <w:rFonts w:ascii="Times New Roman" w:hAnsi="Times New Roman" w:cs="Times New Roman"/>
+          <w:b/>
+          <w:sz w:val="28"/>
+          <w:szCs w:val="24"/>
+        </w:rPr>
+      </w:pPr>
+    </w:p>
+    <w:p>
+      <w:pPr>
+        <w:tabs>
+          <w:tab w:val="left" w:pos="630"/>
+          <w:tab w:val="left" w:pos="810"/>
+        </w:tabs>
+        <w:spacing w:after="0"/>
+        <w:jc w:val="both"/>
+        <w:rPr>
+          <w:rFonts w:ascii="Times New Roman" w:hAnsi="Times New Roman" w:cs="Times New Roman"/>
+          <w:b/>
+          <w:sz w:val="28"/>
+          <w:szCs w:val="24"/>
+        </w:rPr>
+      </w:pPr>
+    </w:p>
+    <w:p>
+      <w:pPr>
+        <w:tabs>
+          <w:tab w:val="left" w:pos="630"/>
+          <w:tab w:val="left" w:pos="810"/>
+        </w:tabs>
+        <w:spacing w:after="0"/>
+        <w:jc w:val="both"/>
+        <w:rPr>
+          <w:rFonts w:ascii="Times New Roman" w:hAnsi="Times New Roman" w:cs="Times New Roman"/>
+          <w:b/>
+          <w:sz w:val="28"/>
+          <w:szCs w:val="24"/>
+        </w:rPr>
+      </w:pPr>
+    </w:p>
+    <w:p>
+      <w:pPr>
+        <w:tabs>
+          <w:tab w:val="left" w:pos="630"/>
+          <w:tab w:val="left" w:pos="810"/>
+        </w:tabs>
+        <w:spacing w:after="0"/>
+        <w:jc w:val="both"/>
+        <w:rPr>
+          <w:rFonts w:ascii="Times New Roman" w:hAnsi="Times New Roman" w:cs="Times New Roman"/>
+          <w:b/>
+          <w:sz w:val="28"/>
+          <w:szCs w:val="24"/>
+        </w:rPr>
+      </w:pPr>
+    </w:p>
+    <w:p>
+      <w:pPr>
+        <w:tabs>
+          <w:tab w:val="left" w:pos="630"/>
+          <w:tab w:val="left" w:pos="810"/>
+        </w:tabs>
+        <w:spacing w:after="0"/>
+        <w:jc w:val="both"/>
+        <w:rPr>
+          <w:rFonts w:ascii="Times New Roman" w:hAnsi="Times New Roman" w:cs="Times New Roman"/>
+          <w:b/>
+          <w:sz w:val="28"/>
+          <w:szCs w:val="24"/>
+        </w:rPr>
+      </w:pPr>
+    </w:p>
+    <w:p>
+      <w:pPr>
+        <w:tabs>
+          <w:tab w:val="left" w:pos="630"/>
+          <w:tab w:val="left" w:pos="810"/>
+        </w:tabs>
+        <w:spacing w:after="0"/>
+        <w:jc w:val="both"/>
+        <w:rPr>
+          <w:rFonts w:ascii="Times New Roman" w:hAnsi="Times New Roman" w:cs="Times New Roman"/>
+          <w:b/>
+          <w:sz w:val="28"/>
+          <w:szCs w:val="24"/>
+        </w:rPr>
+      </w:pPr>
+    </w:p>
+    <w:p>
+      <w:pPr>
+        <w:tabs>
+          <w:tab w:val="left" w:pos="630"/>
+          <w:tab w:val="left" w:pos="810"/>
+        </w:tabs>
+        <w:spacing w:after="0"/>
+        <w:jc w:val="both"/>
+        <w:rPr>
+          <w:rFonts w:ascii="Times New Roman" w:hAnsi="Times New Roman" w:cs="Times New Roman"/>
+          <w:b/>
+          <w:sz w:val="28"/>
+          <w:szCs w:val="24"/>
+        </w:rPr>
+      </w:pPr>
+    </w:p>
+    <w:p>
+      <w:pPr>
+        <w:tabs>
+          <w:tab w:val="left" w:pos="630"/>
+          <w:tab w:val="left" w:pos="810"/>
+        </w:tabs>
+        <w:spacing w:after="0"/>
+        <w:jc w:val="both"/>
+        <w:rPr>
+          <w:rFonts w:ascii="Times New Roman" w:hAnsi="Times New Roman" w:cs="Times New Roman"/>
+          <w:b/>
+          <w:sz w:val="28"/>
+          <w:szCs w:val="24"/>
+        </w:rPr>
+      </w:pPr>
+    </w:p>
+    <w:p>
+      <w:pPr>
+        <w:tabs>
+          <w:tab w:val="left" w:pos="630"/>
+          <w:tab w:val="left" w:pos="810"/>
+        </w:tabs>
+        <w:spacing w:after="0"/>
+        <w:jc w:val="both"/>
+        <w:rPr>
+          <w:rFonts w:ascii="Times New Roman" w:hAnsi="Times New Roman" w:cs="Times New Roman"/>
+          <w:b/>
+          <w:sz w:val="28"/>
+          <w:szCs w:val="24"/>
+        </w:rPr>
+      </w:pPr>
+      <w:bookmarkStart w:id="0" w:name="_GoBack"/>
+      <w:bookmarkEnd w:id="0"/>
+    </w:p>
+    <w:p>
+      <w:pPr>
+        <w:pStyle w:val="ListParagraph"/>
+        <w:tabs>
+          <w:tab w:val="left" w:pos="630"/>
+          <w:tab w:val="left" w:pos="810"/>
+        </w:tabs>
+        <w:spacing w:after="0"/>
+        <w:ind w:left="576"/>
+        <w:jc w:val="both"/>
+        <w:rPr>
+          <w:rFonts w:ascii="Times New Roman" w:hAnsi="Times New Roman" w:cs="Times New Roman"/>
+          <w:b/>
+          <w:sz w:val="24"/>
+          <w:szCs w:val="24"/>
+        </w:rPr>
+      </w:pPr>
+    </w:p>
+    <w:p>
+      <w:pPr>
+        <w:pStyle w:val="ListParagraph"/>
+        <w:tabs>
+          <w:tab w:val="left" w:pos="630"/>
+          <w:tab w:val="left" w:pos="810"/>
+        </w:tabs>
+        <w:spacing w:after="0"/>
+        <w:ind w:left="576"/>
+        <w:jc w:val="both"/>
+        <w:rPr>
+          <w:rFonts w:ascii="Times New Roman" w:hAnsi="Times New Roman" w:cs="Times New Roman"/>
+          <w:b/>
+          <w:sz w:val="24"/>
+          <w:szCs w:val="24"/>
+        </w:rPr>
+      </w:pPr>
+    </w:p>
+    <w:p>
+      <w:pPr>
+        <w:pStyle w:val="ListParagraph"/>
+        <w:tabs>
+          <w:tab w:val="left" w:pos="630"/>
+          <w:tab w:val="left" w:pos="810"/>
+        </w:tabs>
+        <w:spacing w:after="0"/>
+        <w:ind w:left="576"/>
+        <w:jc w:val="both"/>
+        <w:rPr>
+          <w:rFonts w:ascii="Times New Roman" w:hAnsi="Times New Roman" w:cs="Times New Roman"/>
+          <w:b/>
+          <w:sz w:val="24"/>
+          <w:szCs w:val="24"/>
+        </w:rPr>
+      </w:pPr>
+    </w:p>
+    <w:p>
+      <w:pPr>
+        <w:pStyle w:val="ListParagraph"/>
+        <w:tabs>
+          <w:tab w:val="left" w:pos="630"/>
+          <w:tab w:val="left" w:pos="810"/>
+        </w:tabs>
+        <w:spacing w:after="0"/>
+        <w:ind w:left="576"/>
+        <w:jc w:val="both"/>
+        <w:rPr>
+          <w:rFonts w:ascii="Times New Roman" w:hAnsi="Times New Roman" w:cs="Times New Roman"/>
+          <w:b/>
+          <w:sz w:val="24"/>
+          <w:szCs w:val="24"/>
+        </w:rPr>
+      </w:pPr>
+    </w:p>
+    <w:p>
+      <w:pPr>
+        <w:pStyle w:val="ListParagraph"/>
+        <w:numPr>
+          <w:ilvl w:val="0"/>
+          <w:numId w:val="1"/>
+        </w:numPr>
+        <w:tabs>
+          <w:tab w:val="left" w:pos="630"/>
+          <w:tab w:val="left" w:pos="810"/>
+        </w:tabs>
+        <w:spacing w:after="0"/>
+        <w:ind w:left="576" w:hanging="576"/>
+        <w:jc w:val="both"/>
+        <w:rPr>
+          <w:rFonts w:ascii="Times New Roman" w:hAnsi="Times New Roman" w:cs="Times New Roman"/>
+          <w:b/>
+          <w:sz w:val="28"/>
+          <w:szCs w:val="24"/>
+        </w:rPr>
+      </w:pPr>
+      <w:r>
+        <w:rPr>
+          <w:rFonts w:ascii="Times New Roman" w:hAnsi="Times New Roman" w:cs="Times New Roman"/>
+          <w:b/>
+          <w:sz w:val="28"/>
+          <w:szCs w:val="24"/>
+        </w:rPr>
+        <w:t>Bibliography:</w:t>
+      </w:r>
+    </w:p>
+    <w:p>
+      <w:pPr>
+        <w:pStyle w:val="ListParagraph"/>
+        <w:tabs>
+          <w:tab w:val="left" w:pos="630"/>
+          <w:tab w:val="left" w:pos="810"/>
+        </w:tabs>
+        <w:spacing w:after="0"/>
+        <w:ind w:left="576"/>
+        <w:jc w:val="both"/>
+        <w:rPr>
+          <w:rFonts w:ascii="Times New Roman" w:hAnsi="Times New Roman" w:cs="Times New Roman"/>
+          <w:b/>
+          <w:sz w:val="24"/>
+          <w:szCs w:val="24"/>
+        </w:rPr>
+      </w:pPr>
+    </w:p>
+    <w:p>
+      <w:pPr>
+        <w:pStyle w:val="ListParagraph"/>
+        <w:tabs>
+          <w:tab w:val="left" w:pos="630"/>
+          <w:tab w:val="left" w:pos="810"/>
+        </w:tabs>
+        <w:spacing w:after="0"/>
+        <w:ind w:left="576"/>
+        <w:jc w:val="both"/>
+        <w:rPr>
+          <w:rFonts w:ascii="Times New Roman" w:hAnsi="Times New Roman" w:cs="Times New Roman"/>
+          <w:b/>
+          <w:sz w:val="24"/>
+          <w:szCs w:val="24"/>
+        </w:rPr>
+      </w:pPr>
+      <w:hyperlink r:id="rId8" w:history="1">
+        <w:r>
+          <w:rPr>
+            <w:rStyle w:val="Hyperlink"/>
+            <w:rFonts w:ascii="Times New Roman" w:hAnsi="Times New Roman" w:cs="Times New Roman"/>
+            <w:b/>
+            <w:sz w:val="24"/>
+            <w:szCs w:val="24"/>
+          </w:rPr>
+          <w:t>https://www.scribd.com/document/293386896/Smart-Android-Application-for-Blind-People-Based-on-Object-Detection</w:t>
+        </w:r>
+      </w:hyperlink>
+      <w:r>
+        <w:rPr>
+          <w:rFonts w:ascii="Times New Roman" w:hAnsi="Times New Roman" w:cs="Times New Roman"/>
+          <w:b/>
+          <w:sz w:val="24"/>
+          <w:szCs w:val="24"/>
+        </w:rPr>
+        <w:t xml:space="preserve"> </w:t>
+      </w:r>
+    </w:p>
+    <w:p>
+      <w:pPr>
+        <w:pStyle w:val="ListParagraph"/>
+        <w:tabs>
+          <w:tab w:val="left" w:pos="630"/>
+          <w:tab w:val="left" w:pos="810"/>
+        </w:tabs>
+        <w:spacing w:after="0"/>
+        <w:ind w:left="576"/>
+        <w:jc w:val="both"/>
+        <w:rPr>
+          <w:rFonts w:ascii="Times New Roman" w:hAnsi="Times New Roman" w:cs="Times New Roman"/>
+          <w:b/>
+          <w:sz w:val="24"/>
+          <w:szCs w:val="24"/>
+        </w:rPr>
+      </w:pPr>
+    </w:p>
+    <w:p>
+      <w:pPr>
+        <w:pStyle w:val="ListParagraph"/>
+        <w:tabs>
+          <w:tab w:val="left" w:pos="630"/>
+          <w:tab w:val="left" w:pos="810"/>
+        </w:tabs>
+        <w:spacing w:after="0"/>
+        <w:ind w:left="576"/>
+        <w:jc w:val="both"/>
+        <w:rPr>
+          <w:rFonts w:ascii="Times New Roman" w:hAnsi="Times New Roman" w:cs="Times New Roman"/>
+          <w:b/>
+          <w:sz w:val="24"/>
+          <w:szCs w:val="24"/>
+        </w:rPr>
+      </w:pPr>
+      <w:hyperlink r:id="rId9" w:history="1">
+        <w:r>
+          <w:rPr>
+            <w:rStyle w:val="Hyperlink"/>
+            <w:rFonts w:ascii="Times New Roman" w:hAnsi="Times New Roman" w:cs="Times New Roman"/>
+            <w:b/>
+            <w:sz w:val="24"/>
+            <w:szCs w:val="24"/>
+          </w:rPr>
+          <w:t>https://www.cs.nyu.edu/media/publications/nektariosp.pdf</w:t>
+        </w:r>
+      </w:hyperlink>
+      <w:r>
+        <w:rPr>
+          <w:rFonts w:ascii="Times New Roman" w:hAnsi="Times New Roman" w:cs="Times New Roman"/>
+          <w:b/>
+          <w:sz w:val="24"/>
+          <w:szCs w:val="24"/>
+        </w:rPr>
+        <w:t xml:space="preserve"> </w:t>
+      </w:r>
+    </w:p>
+    <w:p>
+      <w:pPr>
+        <w:pStyle w:val="ListParagraph"/>
+        <w:tabs>
+          <w:tab w:val="left" w:pos="630"/>
+          <w:tab w:val="left" w:pos="810"/>
+        </w:tabs>
+        <w:spacing w:after="0"/>
+        <w:ind w:left="576"/>
+        <w:jc w:val="both"/>
+        <w:rPr>
+          <w:rFonts w:ascii="Times New Roman" w:hAnsi="Times New Roman" w:cs="Times New Roman"/>
+          <w:b/>
+          <w:sz w:val="24"/>
+          <w:szCs w:val="24"/>
+        </w:rPr>
+      </w:pPr>
+    </w:p>
+    <w:p>
+      <w:pPr>
+        <w:pStyle w:val="ListParagraph"/>
+        <w:tabs>
+          <w:tab w:val="left" w:pos="630"/>
+          <w:tab w:val="left" w:pos="810"/>
+        </w:tabs>
+        <w:spacing w:after="0"/>
+        <w:ind w:left="576"/>
+        <w:jc w:val="both"/>
+        <w:rPr>
+          <w:rFonts w:ascii="Times New Roman" w:hAnsi="Times New Roman" w:cs="Times New Roman"/>
+          <w:b/>
+          <w:sz w:val="24"/>
+          <w:szCs w:val="24"/>
+        </w:rPr>
+      </w:pPr>
+      <w:hyperlink r:id="rId10" w:history="1">
+        <w:r>
+          <w:rPr>
+            <w:rStyle w:val="Hyperlink"/>
+            <w:rFonts w:ascii="Times New Roman" w:hAnsi="Times New Roman" w:cs="Times New Roman"/>
+            <w:b/>
+            <w:sz w:val="24"/>
+            <w:szCs w:val="24"/>
+          </w:rPr>
+          <w:t>https://github.com/aka001/VirtualBraille</w:t>
+        </w:r>
+      </w:hyperlink>
+      <w:r>
+        <w:rPr>
+          <w:rFonts w:ascii="Times New Roman" w:hAnsi="Times New Roman" w:cs="Times New Roman"/>
+          <w:b/>
+          <w:sz w:val="24"/>
+          <w:szCs w:val="24"/>
+        </w:rPr>
+        <w:t xml:space="preserve"> </w:t>
+      </w:r>
+    </w:p>
+    <w:p>
+      <w:pPr>
+        <w:pStyle w:val="ListParagraph"/>
+        <w:tabs>
+          <w:tab w:val="left" w:pos="630"/>
+          <w:tab w:val="left" w:pos="810"/>
+        </w:tabs>
+        <w:spacing w:after="0"/>
+        <w:ind w:left="576"/>
+        <w:jc w:val="both"/>
+        <w:rPr>
+          <w:rFonts w:ascii="Times New Roman" w:hAnsi="Times New Roman" w:cs="Times New Roman"/>
+          <w:b/>
+          <w:sz w:val="24"/>
+          <w:szCs w:val="24"/>
+        </w:rPr>
+      </w:pPr>
+    </w:p>
+    <w:p>
+      <w:pPr>
+        <w:pStyle w:val="ListParagraph"/>
+        <w:tabs>
+          <w:tab w:val="left" w:pos="630"/>
+          <w:tab w:val="left" w:pos="810"/>
+        </w:tabs>
+        <w:spacing w:after="0"/>
+        <w:ind w:left="576"/>
+        <w:jc w:val="both"/>
+        <w:rPr>
+          <w:rFonts w:ascii="Times New Roman" w:hAnsi="Times New Roman" w:cs="Times New Roman"/>
+          <w:b/>
+          <w:sz w:val="24"/>
+          <w:szCs w:val="24"/>
+        </w:rPr>
+      </w:pPr>
+    </w:p>
+    <w:p>
+      <w:pPr>
+        <w:pStyle w:val="ListParagraph"/>
+        <w:tabs>
+          <w:tab w:val="left" w:pos="630"/>
+          <w:tab w:val="left" w:pos="810"/>
+        </w:tabs>
+        <w:spacing w:after="0"/>
+        <w:ind w:left="576"/>
+        <w:jc w:val="both"/>
+        <w:rPr>
+          <w:rFonts w:ascii="Times New Roman" w:hAnsi="Times New Roman" w:cs="Times New Roman"/>
+          <w:b/>
+          <w:sz w:val="24"/>
+          <w:szCs w:val="24"/>
         </w:rPr>
       </w:pPr>
     </w:p>
     <w:sectPr>
       <w:pgSz w:w="12240" w:h="15840"/>
       <w:pgMar w:top="1440" w:right="1440" w:bottom="1440" w:left="1440" w:header="720" w:footer="720" w:gutter="0"/>
+      <w:pgBorders w:offsetFrom="page">
+        <w:top w:val="double" w:sz="4" w:space="24" w:color="auto"/>
+        <w:left w:val="double" w:sz="4" w:space="24" w:color="auto"/>
+        <w:bottom w:val="double" w:sz="4" w:space="24" w:color="auto"/>
+        <w:right w:val="double" w:sz="4" w:space="24" w:color="auto"/>
+      </w:pgBorders>
       <w:cols w:space="720"/>
       <w:docGrid w:linePitch="360"/>
     </w:sectPr>
   </w:body>
 </w:document>
+</file>
+
+<file path=word/numbering.xml><?xml version="1.0" encoding="utf-8"?>
+<w:numbering xmlns:wpc="http://schemas.microsoft.com/office/word/2010/wordprocessingCanvas" xmlns:cx="http://schemas.microsoft.com/office/drawing/2014/chartex" xmlns:cx1="http://schemas.microsoft.com/office/drawing/2015/9/8/chartex" xmlns:mc="http://schemas.openxmlformats.org/markup-compatibility/2006" xmlns:o="urn:schemas-microsoft-com:office:office" xmlns:r="http://schemas.openxmlformats.org/officeDocument/2006/relationships" xmlns:m="http://schemas.openxmlformats.org/officeDocument/2006/math" xmlns:v="urn:schemas-microsoft-com:vml" xmlns:wp14="http://schemas.microsoft.com/office/word/2010/wordprocessingDrawing" xmlns:wp="http://schemas.openxmlformats.org/drawingml/2006/wordprocessingDrawing" xmlns:w10="urn:schemas-microsoft-com:office:word" xmlns:w="http://schemas.openxmlformats.org/wordprocessingml/2006/main" xmlns:w14="http://schemas.microsoft.com/office/word/2010/wordml" xmlns:w15="http://schemas.microsoft.com/office/word/2012/wordml" xmlns:w16se="http://schemas.microsoft.com/office/word/2015/wordml/symex" xmlns:wpg="http://schemas.microsoft.com/office/word/2010/wordprocessingGroup" xmlns:wpi="http://schemas.microsoft.com/office/word/2010/wordprocessingInk" xmlns:wne="http://schemas.microsoft.com/office/word/2006/wordml" xmlns:wps="http://schemas.microsoft.com/office/word/2010/wordprocessingShape" mc:Ignorable="w14 w15 w16se wp14">
+  <w:abstractNum w:abstractNumId="0" w15:restartNumberingAfterBreak="0">
+    <w:nsid w:val="09221814"/>
+    <w:multiLevelType w:val="hybridMultilevel"/>
+    <w:tmpl w:val="2C3E9A4A"/>
+    <w:lvl w:ilvl="0" w:tplc="EE4C734C">
+      <w:start w:val="1"/>
+      <w:numFmt w:val="decimal"/>
+      <w:lvlText w:val="%1."/>
+      <w:lvlJc w:val="left"/>
+      <w:pPr>
+        <w:ind w:left="720" w:hanging="360"/>
+      </w:pPr>
+      <w:rPr>
+        <w:rFonts w:hint="default"/>
+        <w:b/>
+      </w:rPr>
+    </w:lvl>
+    <w:lvl w:ilvl="1" w:tplc="8E583D26">
+      <w:start w:val="1"/>
+      <w:numFmt w:val="lowerLetter"/>
+      <w:lvlText w:val="%2."/>
+      <w:lvlJc w:val="left"/>
+      <w:pPr>
+        <w:ind w:left="1440" w:hanging="360"/>
+      </w:pPr>
+      <w:rPr>
+        <w:b/>
+        <w:sz w:val="24"/>
+      </w:rPr>
+    </w:lvl>
+    <w:lvl w:ilvl="2" w:tplc="0409001B" w:tentative="1">
+      <w:start w:val="1"/>
+      <w:numFmt w:val="lowerRoman"/>
+      <w:lvlText w:val="%3."/>
+      <w:lvlJc w:val="right"/>
+      <w:pPr>
+        <w:ind w:left="2160" w:hanging="180"/>
+      </w:pPr>
+    </w:lvl>
+    <w:lvl w:ilvl="3" w:tplc="0409000F" w:tentative="1">
+      <w:start w:val="1"/>
+      <w:numFmt w:val="decimal"/>
+      <w:lvlText w:val="%4."/>
+      <w:lvlJc w:val="left"/>
+      <w:pPr>
+        <w:ind w:left="2880" w:hanging="360"/>
+      </w:pPr>
+    </w:lvl>
+    <w:lvl w:ilvl="4" w:tplc="04090019" w:tentative="1">
+      <w:start w:val="1"/>
+      <w:numFmt w:val="lowerLetter"/>
+      <w:lvlText w:val="%5."/>
+      <w:lvlJc w:val="left"/>
+      <w:pPr>
+        <w:ind w:left="3600" w:hanging="360"/>
+      </w:pPr>
+    </w:lvl>
+    <w:lvl w:ilvl="5" w:tplc="0409001B" w:tentative="1">
+      <w:start w:val="1"/>
+      <w:numFmt w:val="lowerRoman"/>
+      <w:lvlText w:val="%6."/>
+      <w:lvlJc w:val="right"/>
+      <w:pPr>
+        <w:ind w:left="4320" w:hanging="180"/>
+      </w:pPr>
+    </w:lvl>
+    <w:lvl w:ilvl="6" w:tplc="0409000F" w:tentative="1">
+      <w:start w:val="1"/>
+      <w:numFmt w:val="decimal"/>
+      <w:lvlText w:val="%7."/>
+      <w:lvlJc w:val="left"/>
+      <w:pPr>
+        <w:ind w:left="5040" w:hanging="360"/>
+      </w:pPr>
+    </w:lvl>
+    <w:lvl w:ilvl="7" w:tplc="04090019" w:tentative="1">
+      <w:start w:val="1"/>
+      <w:numFmt w:val="lowerLetter"/>
+      <w:lvlText w:val="%8."/>
+      <w:lvlJc w:val="left"/>
+      <w:pPr>
+        <w:ind w:left="5760" w:hanging="360"/>
+      </w:pPr>
+    </w:lvl>
+    <w:lvl w:ilvl="8" w:tplc="0409001B" w:tentative="1">
+      <w:start w:val="1"/>
+      <w:numFmt w:val="lowerRoman"/>
+      <w:lvlText w:val="%9."/>
+      <w:lvlJc w:val="right"/>
+      <w:pPr>
+        <w:ind w:left="6480" w:hanging="180"/>
+      </w:pPr>
+    </w:lvl>
+  </w:abstractNum>
+  <w:abstractNum w:abstractNumId="1" w15:restartNumberingAfterBreak="0">
+    <w:nsid w:val="5D803C3E"/>
+    <w:multiLevelType w:val="hybridMultilevel"/>
+    <w:tmpl w:val="EAD0C56E"/>
+    <w:lvl w:ilvl="0" w:tplc="90EACD3C">
+      <w:start w:val="1"/>
+      <w:numFmt w:val="decimal"/>
+      <w:lvlText w:val="%1."/>
+      <w:lvlJc w:val="left"/>
+      <w:pPr>
+        <w:ind w:left="2520" w:hanging="360"/>
+      </w:pPr>
+      <w:rPr>
+        <w:rFonts w:hint="default"/>
+      </w:rPr>
+    </w:lvl>
+    <w:lvl w:ilvl="1" w:tplc="04090019" w:tentative="1">
+      <w:start w:val="1"/>
+      <w:numFmt w:val="lowerLetter"/>
+      <w:lvlText w:val="%2."/>
+      <w:lvlJc w:val="left"/>
+      <w:pPr>
+        <w:ind w:left="3240" w:hanging="360"/>
+      </w:pPr>
+    </w:lvl>
+    <w:lvl w:ilvl="2" w:tplc="0409001B" w:tentative="1">
+      <w:start w:val="1"/>
+      <w:numFmt w:val="lowerRoman"/>
+      <w:lvlText w:val="%3."/>
+      <w:lvlJc w:val="right"/>
+      <w:pPr>
+        <w:ind w:left="3960" w:hanging="180"/>
+      </w:pPr>
+    </w:lvl>
+    <w:lvl w:ilvl="3" w:tplc="0409000F" w:tentative="1">
+      <w:start w:val="1"/>
+      <w:numFmt w:val="decimal"/>
+      <w:lvlText w:val="%4."/>
+      <w:lvlJc w:val="left"/>
+      <w:pPr>
+        <w:ind w:left="4680" w:hanging="360"/>
+      </w:pPr>
+    </w:lvl>
+    <w:lvl w:ilvl="4" w:tplc="04090019" w:tentative="1">
+      <w:start w:val="1"/>
+      <w:numFmt w:val="lowerLetter"/>
+      <w:lvlText w:val="%5."/>
+      <w:lvlJc w:val="left"/>
+      <w:pPr>
+        <w:ind w:left="5400" w:hanging="360"/>
+      </w:pPr>
+    </w:lvl>
+    <w:lvl w:ilvl="5" w:tplc="0409001B" w:tentative="1">
+      <w:start w:val="1"/>
+      <w:numFmt w:val="lowerRoman"/>
+      <w:lvlText w:val="%6."/>
+      <w:lvlJc w:val="right"/>
+      <w:pPr>
+        <w:ind w:left="6120" w:hanging="180"/>
+      </w:pPr>
+    </w:lvl>
+    <w:lvl w:ilvl="6" w:tplc="0409000F" w:tentative="1">
+      <w:start w:val="1"/>
+      <w:numFmt w:val="decimal"/>
+      <w:lvlText w:val="%7."/>
+      <w:lvlJc w:val="left"/>
+      <w:pPr>
+        <w:ind w:left="6840" w:hanging="360"/>
+      </w:pPr>
+    </w:lvl>
+    <w:lvl w:ilvl="7" w:tplc="04090019" w:tentative="1">
+      <w:start w:val="1"/>
+      <w:numFmt w:val="lowerLetter"/>
+      <w:lvlText w:val="%8."/>
+      <w:lvlJc w:val="left"/>
+      <w:pPr>
+        <w:ind w:left="7560" w:hanging="360"/>
+      </w:pPr>
+    </w:lvl>
+    <w:lvl w:ilvl="8" w:tplc="0409001B" w:tentative="1">
+      <w:start w:val="1"/>
+      <w:numFmt w:val="lowerRoman"/>
+      <w:lvlText w:val="%9."/>
+      <w:lvlJc w:val="right"/>
+      <w:pPr>
+        <w:ind w:left="8280" w:hanging="180"/>
+      </w:pPr>
+    </w:lvl>
+  </w:abstractNum>
+  <w:abstractNum w:abstractNumId="2" w15:restartNumberingAfterBreak="0">
+    <w:nsid w:val="7BE67F8F"/>
+    <w:multiLevelType w:val="hybridMultilevel"/>
+    <w:tmpl w:val="1AE632CC"/>
+    <w:lvl w:ilvl="0" w:tplc="CDFE43B0">
+      <w:start w:val="1"/>
+      <w:numFmt w:val="upperRoman"/>
+      <w:lvlText w:val="%1."/>
+      <w:lvlJc w:val="left"/>
+      <w:pPr>
+        <w:ind w:left="1080" w:hanging="720"/>
+      </w:pPr>
+      <w:rPr>
+        <w:rFonts w:hint="default"/>
+        <w:b/>
+        <w:sz w:val="28"/>
+      </w:rPr>
+    </w:lvl>
+    <w:lvl w:ilvl="1" w:tplc="04090019">
+      <w:start w:val="1"/>
+      <w:numFmt w:val="lowerLetter"/>
+      <w:lvlText w:val="%2."/>
+      <w:lvlJc w:val="left"/>
+      <w:pPr>
+        <w:ind w:left="1440" w:hanging="360"/>
+      </w:pPr>
+    </w:lvl>
+    <w:lvl w:ilvl="2" w:tplc="0409001B" w:tentative="1">
+      <w:start w:val="1"/>
+      <w:numFmt w:val="lowerRoman"/>
+      <w:lvlText w:val="%3."/>
+      <w:lvlJc w:val="right"/>
+      <w:pPr>
+        <w:ind w:left="2160" w:hanging="180"/>
+      </w:pPr>
+    </w:lvl>
+    <w:lvl w:ilvl="3" w:tplc="0409000F" w:tentative="1">
+      <w:start w:val="1"/>
+      <w:numFmt w:val="decimal"/>
+      <w:lvlText w:val="%4."/>
+      <w:lvlJc w:val="left"/>
+      <w:pPr>
+        <w:ind w:left="2880" w:hanging="360"/>
+      </w:pPr>
+    </w:lvl>
+    <w:lvl w:ilvl="4" w:tplc="04090019" w:tentative="1">
+      <w:start w:val="1"/>
+      <w:numFmt w:val="lowerLetter"/>
+      <w:lvlText w:val="%5."/>
+      <w:lvlJc w:val="left"/>
+      <w:pPr>
+        <w:ind w:left="3600" w:hanging="360"/>
+      </w:pPr>
+    </w:lvl>
+    <w:lvl w:ilvl="5" w:tplc="0409001B" w:tentative="1">
+      <w:start w:val="1"/>
+      <w:numFmt w:val="lowerRoman"/>
+      <w:lvlText w:val="%6."/>
+      <w:lvlJc w:val="right"/>
+      <w:pPr>
+        <w:ind w:left="4320" w:hanging="180"/>
+      </w:pPr>
+    </w:lvl>
+    <w:lvl w:ilvl="6" w:tplc="0409000F" w:tentative="1">
+      <w:start w:val="1"/>
+      <w:numFmt w:val="decimal"/>
+      <w:lvlText w:val="%7."/>
+      <w:lvlJc w:val="left"/>
+      <w:pPr>
+        <w:ind w:left="5040" w:hanging="360"/>
+      </w:pPr>
+    </w:lvl>
+    <w:lvl w:ilvl="7" w:tplc="04090019" w:tentative="1">
+      <w:start w:val="1"/>
+      <w:numFmt w:val="lowerLetter"/>
+      <w:lvlText w:val="%8."/>
+      <w:lvlJc w:val="left"/>
+      <w:pPr>
+        <w:ind w:left="5760" w:hanging="360"/>
+      </w:pPr>
+    </w:lvl>
+    <w:lvl w:ilvl="8" w:tplc="0409001B" w:tentative="1">
+      <w:start w:val="1"/>
+      <w:numFmt w:val="lowerRoman"/>
+      <w:lvlText w:val="%9."/>
+      <w:lvlJc w:val="right"/>
+      <w:pPr>
+        <w:ind w:left="6480" w:hanging="180"/>
+      </w:pPr>
+    </w:lvl>
+  </w:abstractNum>
+  <w:num w:numId="1">
+    <w:abstractNumId w:val="2"/>
+  </w:num>
+  <w:num w:numId="2">
+    <w:abstractNumId w:val="1"/>
+  </w:num>
+  <w:num w:numId="3">
+    <w:abstractNumId w:val="0"/>
+  </w:num>
+</w:numbering>
 </file>
 
 <file path=word/styles.xml><?xml version="1.0" encoding="utf-8"?>
@@ -827,6 +2945,28 @@
     <w:semiHidden/>
     <w:unhideWhenUsed/>
   </w:style>
+  <w:style w:type="paragraph" w:styleId="ListParagraph">
+    <w:name w:val="List Paragraph"/>
+    <w:basedOn w:val="Normal"/>
+    <w:uiPriority w:val="34"/>
+    <w:qFormat/>
+    <w:rsid w:val="00BE25CE"/>
+    <w:pPr>
+      <w:ind w:left="720"/>
+      <w:contextualSpacing/>
+    </w:pPr>
+  </w:style>
+  <w:style w:type="character" w:styleId="Hyperlink">
+    <w:name w:val="Hyperlink"/>
+    <w:basedOn w:val="DefaultParagraphFont"/>
+    <w:uiPriority w:val="99"/>
+    <w:unhideWhenUsed/>
+    <w:rsid w:val="00F05B20"/>
+    <w:rPr>
+      <w:color w:val="0563C1" w:themeColor="hyperlink"/>
+      <w:u w:val="single"/>
+    </w:rPr>
+  </w:style>
 </w:styles>
 </file>
 

</xml_diff>